<commit_message>
modif readme + clean report
</commit_message>
<xml_diff>
--- a/Assignment 2/Delivery/Part 2/BESCOND_BERNOUX_INF5040_Ass2.docx
+++ b/Assignment 2/Delivery/Part 2/BESCOND_BERNOUX_INF5040_Ass2.docx
@@ -1273,11 +1273,6 @@
       <w:pPr>
         <w:pStyle w:val="Corpsdetexte"/>
       </w:pPr>
-    </w:p>
-    <w:p>
-      <w:pPr>
-        <w:pStyle w:val="Corpsdetexte"/>
-      </w:pPr>
       <w:r>
         <w:rPr>
           <w:noProof/>
@@ -1321,11 +1316,6 @@
     </w:p>
     <w:p>
       <w:pPr>
-        <w:pStyle w:val="Corpsdetexte"/>
-      </w:pPr>
-    </w:p>
-    <w:p>
-      <w:pPr>
         <w:pStyle w:val="Titre2"/>
       </w:pPr>
       <w:r>
@@ -1397,11 +1387,6 @@
       <w:pPr>
         <w:pStyle w:val="Corpsdetexte"/>
       </w:pPr>
-    </w:p>
-    <w:p>
-      <w:pPr>
-        <w:pStyle w:val="Corpsdetexte"/>
-      </w:pPr>
       <w:r>
         <w:rPr>
           <w:noProof/>
@@ -1445,11 +1430,6 @@
     </w:p>
     <w:p>
       <w:pPr>
-        <w:pStyle w:val="Corpsdetexte"/>
-      </w:pPr>
-    </w:p>
-    <w:p>
-      <w:pPr>
         <w:pStyle w:val="Titre2"/>
         <w:rPr>
           <w:lang w:val="en-US"/>
@@ -1461,14 +1441,6 @@
         </w:rPr>
         <w:t xml:space="preserve">Now quit the client by </w:t>
       </w:r>
-    </w:p>
-    <w:p>
-      <w:pPr>
-        <w:pStyle w:val="Corpsdetexte"/>
-        <w:rPr>
-          <w:lang w:val="en-US"/>
-        </w:rPr>
-      </w:pPr>
     </w:p>
     <w:p>
       <w:pPr>
@@ -1525,14 +1497,6 @@
           <w:lang w:val="en-US"/>
         </w:rPr>
       </w:pPr>
-    </w:p>
-    <w:p>
-      <w:pPr>
-        <w:pStyle w:val="Corpsdetexte"/>
-        <w:rPr>
-          <w:lang w:val="en-US"/>
-        </w:rPr>
-      </w:pPr>
       <w:r>
         <w:rPr>
           <w:noProof/>
@@ -1589,118 +1553,73 @@
           <w:lang w:val="en-US"/>
         </w:rPr>
       </w:pPr>
+      <w:r>
+        <w:rPr>
+          <w:lang w:val="en-US"/>
+        </w:rPr>
+        <w:t xml:space="preserve">The ephemeral is </w:t>
+      </w:r>
+      <w:proofErr w:type="gramStart"/>
+      <w:r>
+        <w:rPr>
+          <w:lang w:val="en-US"/>
+        </w:rPr>
+        <w:t>gone :</w:t>
+      </w:r>
+      <w:proofErr w:type="gramEnd"/>
+      <w:r>
+        <w:rPr>
+          <w:lang w:val="en-US"/>
+        </w:rPr>
+        <w:t>’(</w:t>
+      </w:r>
+      <w:r>
+        <w:rPr>
+          <w:lang w:val="en-US"/>
+        </w:rPr>
+        <w:t xml:space="preserve"> , the session who create the node has gone so the node as disappear too. </w:t>
+      </w:r>
+      <w:proofErr w:type="gramStart"/>
+      <w:r>
+        <w:rPr>
+          <w:lang w:val="en-US"/>
+        </w:rPr>
+        <w:t>A</w:t>
+      </w:r>
+      <w:proofErr w:type="gramEnd"/>
+      <w:r>
+        <w:rPr>
+          <w:lang w:val="en-US"/>
+        </w:rPr>
+        <w:t xml:space="preserve"> ephemeral node (create cy -e) is dependent on a session. By quitting the session this node </w:t>
+      </w:r>
+      <w:proofErr w:type="gramStart"/>
+      <w:r>
+        <w:rPr>
+          <w:lang w:val="en-US"/>
+        </w:rPr>
+        <w:t>disappear</w:t>
+      </w:r>
+      <w:proofErr w:type="gramEnd"/>
+      <w:r>
+        <w:rPr>
+          <w:lang w:val="en-US"/>
+        </w:rPr>
+        <w:t>.</w:t>
+      </w:r>
     </w:p>
     <w:p>
       <w:pPr>
-        <w:pStyle w:val="Corpsdetexte"/>
-        <w:rPr>
-          <w:lang w:val="en-US"/>
-        </w:rPr>
-      </w:pPr>
-      <w:r>
-        <w:rPr>
-          <w:lang w:val="en-US"/>
-        </w:rPr>
-        <w:t xml:space="preserve">The ephemeral is </w:t>
-      </w:r>
-      <w:proofErr w:type="gramStart"/>
-      <w:r>
-        <w:rPr>
-          <w:lang w:val="en-US"/>
-        </w:rPr>
-        <w:t>gone :</w:t>
-      </w:r>
-      <w:proofErr w:type="gramEnd"/>
-      <w:r>
-        <w:rPr>
-          <w:lang w:val="en-US"/>
-        </w:rPr>
-        <w:t>’(</w:t>
-      </w:r>
-      <w:r>
-        <w:rPr>
-          <w:lang w:val="en-US"/>
-        </w:rPr>
-        <w:t xml:space="preserve"> , the session who create the node has gone so the node as disappear too. </w:t>
-      </w:r>
-      <w:proofErr w:type="gramStart"/>
-      <w:r>
-        <w:rPr>
-          <w:lang w:val="en-US"/>
-        </w:rPr>
-        <w:t>A</w:t>
-      </w:r>
-      <w:proofErr w:type="gramEnd"/>
-      <w:r>
-        <w:rPr>
-          <w:lang w:val="en-US"/>
-        </w:rPr>
-        <w:t xml:space="preserve"> ephemeral node (create cy -e) is dependent on a session. By quitting the session this node </w:t>
-      </w:r>
-      <w:proofErr w:type="gramStart"/>
-      <w:r>
-        <w:rPr>
-          <w:lang w:val="en-US"/>
-        </w:rPr>
-        <w:t>disappear</w:t>
-      </w:r>
-      <w:proofErr w:type="gramEnd"/>
-      <w:r>
-        <w:rPr>
-          <w:lang w:val="en-US"/>
-        </w:rPr>
-        <w:t>.</w:t>
-      </w:r>
-    </w:p>
-    <w:p>
-      <w:pPr>
-        <w:pStyle w:val="Corpsdetexte"/>
-        <w:rPr>
-          <w:lang w:val="en-US"/>
-        </w:rPr>
-      </w:pPr>
-    </w:p>
-    <w:p>
-      <w:pPr>
         <w:pStyle w:val="Titre2"/>
         <w:rPr>
           <w:lang w:val="en-US"/>
         </w:rPr>
       </w:pPr>
+      <w:r>
+        <w:t xml:space="preserve">Create a new ephemeral </w:t>
+      </w:r>
       <w:proofErr w:type="spellStart"/>
       <w:r>
-        <w:rPr>
-          <w:lang w:val="fr-FR"/>
-        </w:rPr>
-        <w:lastRenderedPageBreak/>
-        <w:t>Create</w:t>
-      </w:r>
-      <w:proofErr w:type="spellEnd"/>
-      <w:r>
-        <w:rPr>
-          <w:lang w:val="fr-FR"/>
-        </w:rPr>
-        <w:t xml:space="preserve"> a new </w:t>
-      </w:r>
-      <w:proofErr w:type="spellStart"/>
-      <w:r>
-        <w:rPr>
-          <w:lang w:val="fr-FR"/>
-        </w:rPr>
-        <w:t>ephemeral</w:t>
-      </w:r>
-      <w:proofErr w:type="spellEnd"/>
-      <w:r>
-        <w:rPr>
-          <w:lang w:val="fr-FR"/>
-        </w:rPr>
-        <w:t xml:space="preserve"> </w:t>
-      </w:r>
-      <w:proofErr w:type="spellStart"/>
-      <w:r>
-        <w:rPr>
-          <w:lang w:val="fr-FR"/>
-        </w:rPr>
         <w:t>znode</w:t>
       </w:r>
       <w:proofErr w:type="spellEnd"/>
@@ -1766,28 +1685,13 @@
           <w:lang w:val="en-US"/>
         </w:rPr>
       </w:pPr>
-    </w:p>
-    <w:p>
-      <w:pPr>
-        <w:pStyle w:val="Corpsdetexte"/>
-        <w:rPr>
-          <w:lang w:val="en-US"/>
-        </w:rPr>
-      </w:pPr>
-      <w:r>
-        <w:rPr>
-          <w:lang w:val="en-US"/>
-        </w:rPr>
+      <w:r>
+        <w:rPr>
+          <w:lang w:val="en-US"/>
+        </w:rPr>
+        <w:lastRenderedPageBreak/>
         <w:t>Because of if ephemeral behavior, this node cannot have children.</w:t>
       </w:r>
-    </w:p>
-    <w:p>
-      <w:pPr>
-        <w:pStyle w:val="Corpsdetexte"/>
-        <w:rPr>
-          <w:lang w:val="en-US"/>
-        </w:rPr>
-      </w:pPr>
     </w:p>
     <w:p>
       <w:pPr>
@@ -1821,14 +1725,6 @@
     </w:p>
     <w:p>
       <w:pPr>
-        <w:pStyle w:val="Corpsdetexte"/>
-        <w:rPr>
-          <w:lang w:val="fr-FR"/>
-        </w:rPr>
-      </w:pPr>
-    </w:p>
-    <w:p>
-      <w:pPr>
         <w:pStyle w:val="Titre2"/>
         <w:rPr>
           <w:lang w:val="en-US"/>
@@ -1854,14 +1750,6 @@
         </w:rPr>
         <w:t xml:space="preserve"> for this exercise</w:t>
       </w:r>
-    </w:p>
-    <w:p>
-      <w:pPr>
-        <w:pStyle w:val="Corpsdetexte"/>
-        <w:rPr>
-          <w:lang w:val="en-US"/>
-        </w:rPr>
-      </w:pPr>
     </w:p>
     <w:p>
       <w:pPr>
@@ -1913,14 +1801,6 @@
     </w:p>
     <w:p>
       <w:pPr>
-        <w:pStyle w:val="Corpsdetexte"/>
-        <w:rPr>
-          <w:lang w:val="en-US"/>
-        </w:rPr>
-      </w:pPr>
-    </w:p>
-    <w:p>
-      <w:pPr>
         <w:pStyle w:val="Titre2"/>
         <w:rPr>
           <w:lang w:val="en-US"/>
@@ -1946,14 +1826,6 @@
         </w:rPr>
         <w:t xml:space="preserve"> with SEQUENTIAL suffix</w:t>
       </w:r>
-    </w:p>
-    <w:p>
-      <w:pPr>
-        <w:pStyle w:val="Corpsdetexte"/>
-        <w:rPr>
-          <w:lang w:val="en-US"/>
-        </w:rPr>
-      </w:pPr>
     </w:p>
     <w:p>
       <w:pPr>
@@ -2204,23 +2076,15 @@
           <w:lang w:val="en-US"/>
         </w:rPr>
       </w:pPr>
+      <w:r>
+        <w:rPr>
+          <w:lang w:val="en-US"/>
+        </w:rPr>
+        <w:t>Yes, after restarting the session, we steal have our node</w:t>
+      </w:r>
     </w:p>
     <w:p>
       <w:pPr>
-        <w:pStyle w:val="Corpsdetexte"/>
-        <w:rPr>
-          <w:lang w:val="en-US"/>
-        </w:rPr>
-      </w:pPr>
-      <w:r>
-        <w:rPr>
-          <w:lang w:val="en-US"/>
-        </w:rPr>
-        <w:t>Yes, after restarting the session, we steal have our node</w:t>
-      </w:r>
-    </w:p>
-    <w:p>
-      <w:pPr>
         <w:pStyle w:val="Titre4"/>
         <w:rPr>
           <w:lang w:val="en-US"/>
@@ -2230,7 +2094,6 @@
         <w:rPr>
           <w:lang w:val="en-US"/>
         </w:rPr>
-        <w:lastRenderedPageBreak/>
         <w:t>Q3</w:t>
       </w:r>
     </w:p>
@@ -2289,14 +2152,6 @@
           <w:lang w:val="en-US"/>
         </w:rPr>
       </w:pPr>
-    </w:p>
-    <w:p>
-      <w:pPr>
-        <w:pStyle w:val="Corpsdetexte"/>
-        <w:rPr>
-          <w:lang w:val="en-US"/>
-        </w:rPr>
-      </w:pPr>
       <w:proofErr w:type="gramStart"/>
       <w:r>
         <w:rPr>
@@ -2413,6 +2268,7 @@
         <w:rPr>
           <w:lang w:val="en-US"/>
         </w:rPr>
+        <w:lastRenderedPageBreak/>
         <w:t>Q5</w:t>
       </w:r>
     </w:p>
@@ -2453,14 +2309,6 @@
         </w:rPr>
         <w:t>)</w:t>
       </w:r>
-    </w:p>
-    <w:p>
-      <w:pPr>
-        <w:pStyle w:val="Corpsdetexte"/>
-        <w:rPr>
-          <w:lang w:val="en-US"/>
-        </w:rPr>
-      </w:pPr>
     </w:p>
     <w:p>
       <w:pPr>
@@ -2549,54 +2397,10 @@
     <w:p>
       <w:pPr>
         <w:pStyle w:val="Corpsdetexte"/>
-        <w:rPr>
-          <w:lang w:val="fr-FR"/>
-        </w:rPr>
-      </w:pPr>
-    </w:p>
-    <w:p>
-      <w:pPr>
-        <w:pStyle w:val="Corpsdetexte"/>
-        <w:rPr>
-          <w:lang w:val="fr-FR"/>
-        </w:rPr>
-      </w:pPr>
-      <w:r>
-        <w:rPr>
-          <w:lang w:val="fr-FR"/>
-        </w:rPr>
-        <w:t xml:space="preserve">No, </w:t>
-      </w:r>
-      <w:proofErr w:type="spellStart"/>
-      <w:r>
-        <w:rPr>
-          <w:lang w:val="fr-FR"/>
-        </w:rPr>
-        <w:t>they</w:t>
-      </w:r>
-      <w:proofErr w:type="spellEnd"/>
-      <w:r>
-        <w:rPr>
-          <w:lang w:val="fr-FR"/>
-        </w:rPr>
-        <w:t xml:space="preserve"> are not </w:t>
-      </w:r>
-      <w:proofErr w:type="spellStart"/>
-      <w:r>
-        <w:rPr>
-          <w:lang w:val="fr-FR"/>
-        </w:rPr>
-        <w:t>related</w:t>
-      </w:r>
-      <w:proofErr w:type="spellEnd"/>
-    </w:p>
-    <w:p>
-      <w:pPr>
-        <w:pStyle w:val="Corpsdetexte"/>
-        <w:rPr>
-          <w:lang w:val="fr-FR"/>
-        </w:rPr>
-      </w:pPr>
+      </w:pPr>
+      <w:r>
+        <w:t>No, they are not related</w:t>
+      </w:r>
     </w:p>
     <w:p>
       <w:pPr>
@@ -2667,103 +2471,80 @@
           <w:lang w:val="en-US"/>
         </w:rPr>
       </w:pPr>
+      <w:r>
+        <w:rPr>
+          <w:lang w:val="en-US"/>
+        </w:rPr>
+        <w:t xml:space="preserve">Yes are related, the counter </w:t>
+      </w:r>
+      <w:proofErr w:type="gramStart"/>
+      <w:r>
+        <w:rPr>
+          <w:lang w:val="en-US"/>
+        </w:rPr>
+        <w:t>remain  across</w:t>
+      </w:r>
+      <w:proofErr w:type="gramEnd"/>
+      <w:r>
+        <w:rPr>
+          <w:lang w:val="en-US"/>
+        </w:rPr>
+        <w:t xml:space="preserve"> the session</w:t>
+      </w:r>
     </w:p>
     <w:p>
       <w:pPr>
-        <w:pStyle w:val="Corpsdetexte"/>
-        <w:rPr>
-          <w:lang w:val="en-US"/>
-        </w:rPr>
-      </w:pPr>
-      <w:r>
-        <w:rPr>
-          <w:lang w:val="en-US"/>
-        </w:rPr>
-        <w:t xml:space="preserve">Yes are related, the counter </w:t>
-      </w:r>
-      <w:proofErr w:type="gramStart"/>
-      <w:r>
-        <w:rPr>
-          <w:lang w:val="en-US"/>
-        </w:rPr>
-        <w:t>remain  across</w:t>
-      </w:r>
-      <w:proofErr w:type="gramEnd"/>
-      <w:r>
-        <w:rPr>
-          <w:lang w:val="en-US"/>
-        </w:rPr>
-        <w:t xml:space="preserve"> the session</w:t>
+        <w:pStyle w:val="Titre1"/>
+        <w:rPr>
+          <w:bCs/>
+          <w:lang w:val="fr-FR"/>
+        </w:rPr>
+      </w:pPr>
+      <w:r>
+        <w:rPr>
+          <w:bCs/>
+          <w:lang w:val="fr-FR"/>
+        </w:rPr>
+        <w:t>Watches</w:t>
       </w:r>
     </w:p>
     <w:p>
       <w:pPr>
-        <w:pStyle w:val="Corpsdetexte"/>
-        <w:rPr>
-          <w:lang w:val="en-US"/>
-        </w:rPr>
-      </w:pPr>
+        <w:pStyle w:val="Titre2"/>
+        <w:rPr>
+          <w:lang w:val="en-US"/>
+        </w:rPr>
+      </w:pPr>
+      <w:r>
+        <w:rPr>
+          <w:lang w:val="en-US"/>
+        </w:rPr>
+        <w:t xml:space="preserve">Create the root </w:t>
+      </w:r>
+      <w:proofErr w:type="spellStart"/>
+      <w:r>
+        <w:rPr>
+          <w:lang w:val="en-US"/>
+        </w:rPr>
+        <w:t>znode</w:t>
+      </w:r>
+      <w:proofErr w:type="spellEnd"/>
+      <w:r>
+        <w:rPr>
+          <w:lang w:val="en-US"/>
+        </w:rPr>
+        <w:t xml:space="preserve"> for this exercise with path</w:t>
+      </w:r>
     </w:p>
     <w:p>
       <w:pPr>
-        <w:pStyle w:val="Titre1"/>
-        <w:rPr>
-          <w:bCs/>
-          <w:lang w:val="fr-FR"/>
-        </w:rPr>
-      </w:pPr>
-      <w:r>
-        <w:rPr>
-          <w:bCs/>
-          <w:lang w:val="fr-FR"/>
-        </w:rPr>
-        <w:lastRenderedPageBreak/>
-        <w:t>Watches</w:t>
-      </w:r>
-    </w:p>
-    <w:p>
-      <w:pPr>
-        <w:pStyle w:val="Titre2"/>
-        <w:rPr>
-          <w:lang w:val="en-US"/>
-        </w:rPr>
-      </w:pPr>
-      <w:r>
-        <w:rPr>
-          <w:lang w:val="en-US"/>
-        </w:rPr>
-        <w:t xml:space="preserve">Create the root </w:t>
-      </w:r>
-      <w:proofErr w:type="spellStart"/>
-      <w:r>
-        <w:rPr>
-          <w:lang w:val="en-US"/>
-        </w:rPr>
-        <w:t>znode</w:t>
-      </w:r>
-      <w:proofErr w:type="spellEnd"/>
-      <w:r>
-        <w:rPr>
-          <w:lang w:val="en-US"/>
-        </w:rPr>
-        <w:t xml:space="preserve"> for this exercise with path</w:t>
-      </w:r>
-    </w:p>
-    <w:p>
-      <w:pPr>
         <w:pStyle w:val="Corpsdetexte"/>
         <w:rPr>
           <w:lang w:val="en-US"/>
         </w:rPr>
       </w:pPr>
-    </w:p>
-    <w:p>
-      <w:pPr>
-        <w:pStyle w:val="Corpsdetexte"/>
-        <w:rPr>
-          <w:lang w:val="en-US"/>
-        </w:rPr>
-      </w:pPr>
+      <w:bookmarkStart w:id="2" w:name="_GoBack"/>
+      <w:bookmarkEnd w:id="2"/>
       <w:r>
         <w:rPr>
           <w:noProof/>
@@ -2853,8 +2634,6 @@
           <w:cols w:space="708"/>
         </w:sectPr>
       </w:pPr>
-      <w:bookmarkStart w:id="2" w:name="_GoBack"/>
-      <w:bookmarkEnd w:id="2"/>
     </w:p>
     <w:tbl>
       <w:tblPr>
@@ -6836,6 +6615,7 @@
   <w:style w:type="character" w:default="1" w:styleId="Policepardfaut">
     <w:name w:val="Default Paragraph Font"/>
     <w:uiPriority w:val="1"/>
+    <w:semiHidden/>
     <w:unhideWhenUsed/>
   </w:style>
   <w:style w:type="table" w:default="1" w:styleId="TableauNormal">
@@ -8066,7 +7846,7 @@
 </file>
 
 <file path=customXml/itemProps1.xml><?xml version="1.0" encoding="utf-8"?>
-<ds:datastoreItem xmlns:ds="http://schemas.openxmlformats.org/officeDocument/2006/customXml" ds:itemID="{4DA754FB-7ED0-43F8-93A5-E04A54E930A4}">
+<ds:datastoreItem xmlns:ds="http://schemas.openxmlformats.org/officeDocument/2006/customXml" ds:itemID="{6A4899F8-C1A1-4023-9F91-4EA24EDD3DD0}">
   <ds:schemaRefs>
     <ds:schemaRef ds:uri="http://schemas.openxmlformats.org/officeDocument/2006/bibliography"/>
   </ds:schemaRefs>

</xml_diff>